<commit_message>
Removed Duplicate Bullet Point
Removed "ExpressJS POST Requests"
</commit_message>
<xml_diff>
--- a/docpac_oct15/docpac_oct15.docx
+++ b/docpac_oct15/docpac_oct15.docx
@@ -1,6 +1,6 @@
 
 <file path=word/document.xml><?xml version="1.0" encoding="utf-8"?>
-<w:document xmlns:wpc="http://schemas.microsoft.com/office/word/2010/wordprocessingCanvas" xmlns:cx="http://schemas.microsoft.com/office/drawing/2014/chartex" xmlns:cx1="http://schemas.microsoft.com/office/drawing/2015/9/8/chartex" xmlns:cx2="http://schemas.microsoft.com/office/drawing/2015/10/21/chartex" xmlns:cx3="http://schemas.microsoft.com/office/drawing/2016/5/9/chartex" xmlns:cx4="http://schemas.microsoft.com/office/drawing/2016/5/10/chartex" xmlns:cx5="http://schemas.microsoft.com/office/drawing/2016/5/11/chartex" xmlns:cx6="http://schemas.microsoft.com/office/drawing/2016/5/12/chartex" xmlns:cx7="http://schemas.microsoft.com/office/drawing/2016/5/13/chartex" xmlns:cx8="http://schemas.microsoft.com/office/drawing/2016/5/14/chartex" xmlns:mc="http://schemas.openxmlformats.org/markup-compatibility/2006" xmlns:aink="http://schemas.microsoft.com/office/drawing/2016/ink" xmlns:am3d="http://schemas.microsoft.com/office/drawing/2017/model3d" xmlns:o="urn:schemas-microsoft-com:office:office" xmlns:r="http://schemas.openxmlformats.org/officeDocument/2006/relationships" xmlns:m="http://schemas.openxmlformats.org/officeDocument/2006/math" xmlns:v="urn:schemas-microsoft-com:vml" xmlns:wp14="http://schemas.microsoft.com/office/word/2010/wordprocessingDrawing" xmlns:wp="http://schemas.openxmlformats.org/drawingml/2006/wordprocessingDrawing" xmlns:w10="urn:schemas-microsoft-com:office:word" xmlns:w="http://schemas.openxmlformats.org/wordprocessingml/2006/main" xmlns:w14="http://schemas.microsoft.com/office/word/2010/wordml" xmlns:w15="http://schemas.microsoft.com/office/word/2012/wordml" xmlns:w16cex="http://schemas.microsoft.com/office/word/2018/wordml/cex" xmlns:w16cid="http://schemas.microsoft.com/office/word/2016/wordml/cid" xmlns:w16="http://schemas.microsoft.com/office/word/2018/wordml" xmlns:w16sdtdh="http://schemas.microsoft.com/office/word/2020/wordml/sdtdatahash" xmlns:w16se="http://schemas.microsoft.com/office/word/2015/wordml/symex" xmlns:wpg="http://schemas.microsoft.com/office/word/2010/wordprocessingGroup" xmlns:wpi="http://schemas.microsoft.com/office/word/2010/wordprocessingInk" xmlns:wne="http://schemas.microsoft.com/office/word/2006/wordml" xmlns:wps="http://schemas.microsoft.com/office/word/2010/wordprocessingShape" mc:Ignorable="w14 w15 w16se w16cid w16 w16cex w16sdtdh wp14">
+<w:document xmlns:wpc="http://schemas.microsoft.com/office/word/2010/wordprocessingCanvas" xmlns:cx="http://schemas.microsoft.com/office/drawing/2014/chartex" xmlns:cx1="http://schemas.microsoft.com/office/drawing/2015/9/8/chartex" xmlns:cx2="http://schemas.microsoft.com/office/drawing/2015/10/21/chartex" xmlns:cx3="http://schemas.microsoft.com/office/drawing/2016/5/9/chartex" xmlns:cx4="http://schemas.microsoft.com/office/drawing/2016/5/10/chartex" xmlns:cx5="http://schemas.microsoft.com/office/drawing/2016/5/11/chartex" xmlns:cx6="http://schemas.microsoft.com/office/drawing/2016/5/12/chartex" xmlns:cx7="http://schemas.microsoft.com/office/drawing/2016/5/13/chartex" xmlns:cx8="http://schemas.microsoft.com/office/drawing/2016/5/14/chartex" xmlns:mc="http://schemas.openxmlformats.org/markup-compatibility/2006" xmlns:aink="http://schemas.microsoft.com/office/drawing/2016/ink" xmlns:am3d="http://schemas.microsoft.com/office/drawing/2017/model3d" xmlns:o="urn:schemas-microsoft-com:office:office" xmlns:r="http://schemas.openxmlformats.org/officeDocument/2006/relationships" xmlns:m="http://schemas.openxmlformats.org/officeDocument/2006/math" xmlns:v="urn:schemas-microsoft-com:vml" xmlns:wp14="http://schemas.microsoft.com/office/word/2010/wordprocessingDrawing" xmlns:wp="http://schemas.openxmlformats.org/drawingml/2006/wordprocessingDrawing" xmlns:w10="urn:schemas-microsoft-com:office:word" xmlns:w="http://schemas.openxmlformats.org/wordprocessingml/2006/main" xmlns:w14="http://schemas.microsoft.com/office/word/2010/wordml" xmlns:w15="http://schemas.microsoft.com/office/word/2012/wordml" xmlns:w16cid="http://schemas.microsoft.com/office/word/2016/wordml/cid" xmlns:w16se="http://schemas.microsoft.com/office/word/2015/wordml/symex" xmlns:wpg="http://schemas.microsoft.com/office/word/2010/wordprocessingGroup" xmlns:wpi="http://schemas.microsoft.com/office/word/2010/wordprocessingInk" xmlns:wne="http://schemas.microsoft.com/office/word/2006/wordml" xmlns:wps="http://schemas.microsoft.com/office/word/2010/wordprocessingShape" mc:Ignorable="w14 w15 w16se w16cid wp14">
   <w:body>
     <w:p>
       <w:pPr>
@@ -287,29 +287,9 @@
           <w:right w:val="nil"/>
           <w:between w:val="nil"/>
         </w:pBdr>
-        <w:spacing w:after="0"/>
-      </w:pPr>
-      <w:r>
-        <w:rPr>
-          <w:color w:val="000000"/>
-        </w:rPr>
-        <w:t xml:space="preserve">ExpressJS POST Requests </w:t>
-      </w:r>
-    </w:p>
-    <w:p>
-      <w:pPr>
-        <w:numPr>
-          <w:ilvl w:val="0"/>
-          <w:numId w:val="1"/>
-        </w:numPr>
-        <w:pBdr>
-          <w:top w:val="nil"/>
-          <w:left w:val="nil"/>
-          <w:bottom w:val="nil"/>
-          <w:right w:val="nil"/>
-          <w:between w:val="nil"/>
-        </w:pBdr>
-      </w:pPr>
+      </w:pPr>
+      <w:bookmarkStart w:id="0" w:name="_GoBack"/>
+      <w:bookmarkEnd w:id="0"/>
       <w:r>
         <w:rPr>
           <w:color w:val="000000"/>
@@ -322,10 +302,7 @@
         <w:pStyle w:val="Heading1"/>
       </w:pPr>
       <w:r>
-        <w:t>Required Documentati</w:t>
-      </w:r>
-      <w:r>
-        <w:t>on</w:t>
+        <w:t>Required Documentation</w:t>
       </w:r>
     </w:p>
     <w:p>
@@ -780,10 +757,7 @@
     </w:p>
     <w:p>
       <w:r>
-        <w:t xml:space="preserve">Write a new Notebook entry explaining to a new programmer how to submit form data in </w:t>
-      </w:r>
-      <w:r>
-        <w:t>an HTML file in your web browser. Must contain the following:</w:t>
+        <w:t>Write a new Notebook entry explaining to a new programmer how to submit form data in an HTML file in your web browser. Must contain the following:</w:t>
       </w:r>
     </w:p>
     <w:p>
@@ -1021,10 +995,7 @@
     </w:p>
     <w:p>
       <w:r>
-        <w:t xml:space="preserve">Write a new Notebook entry explaining to a new programmer how to submit form data in an HTML file </w:t>
-      </w:r>
-      <w:r>
-        <w:t>in your web browser. Must contain the following:</w:t>
+        <w:t>Write a new Notebook entry explaining to a new programmer how to submit form data in an HTML file in your web browser. Must contain the following:</w:t>
       </w:r>
     </w:p>
     <w:p>
@@ -1147,10 +1118,7 @@
     </w:p>
     <w:p>
       <w:r>
-        <w:t>Right now, your team website has the “/feedback” endpoint. This can collect Query Parameters in the URL to save data to a JSON. There are many drawbacks to this. You will need to upgrade your team website to send a user to a new web page when they send a G</w:t>
-      </w:r>
-      <w:r>
-        <w:t>ET request with no Query Parameters to the endpoint “/feedback” This web page will have:</w:t>
+        <w:t>Right now, your team website has the “/feedback” endpoint. This can collect Query Parameters in the URL to save data to a JSON. There are many drawbacks to this. You will need to upgrade your team website to send a user to a new web page when they send a GET request with no Query Parameters to the endpoint “/feedback” This web page will have:</w:t>
       </w:r>
     </w:p>
     <w:p>
@@ -1242,10 +1210,7 @@
     </w:p>
     <w:p>
       <w:r>
-        <w:t>When the user clicks submit, your server will handle the “/feedback” POST request and read the form data. If it is valid (contains a username and comment), it will push to the comments array and save it</w:t>
-      </w:r>
-      <w:r>
-        <w:t xml:space="preserve"> to the comments file the same way your “/feedback” GET request does now.</w:t>
+        <w:t>When the user clicks submit, your server will handle the “/feedback” POST request and read the form data. If it is valid (contains a username and comment), it will push to the comments array and save it to the comments file the same way your “/feedback” GET request does now.</w:t>
       </w:r>
       <w:r>
         <w:br w:type="page"/>
@@ -2718,8 +2683,8 @@
             <w:pPr>
               <w:jc w:val="center"/>
             </w:pPr>
-            <w:bookmarkStart w:id="0" w:name="_gjdgxs" w:colFirst="0" w:colLast="0"/>
-            <w:bookmarkEnd w:id="0"/>
+            <w:bookmarkStart w:id="1" w:name="_gjdgxs" w:colFirst="0" w:colLast="0"/>
+            <w:bookmarkEnd w:id="1"/>
           </w:p>
         </w:tc>
         <w:tc>
@@ -2923,7 +2888,7 @@
 </file>
 
 <file path=word/endnotes.xml><?xml version="1.0" encoding="utf-8"?>
-<w:endnotes xmlns:wpc="http://schemas.microsoft.com/office/word/2010/wordprocessingCanvas" xmlns:cx="http://schemas.microsoft.com/office/drawing/2014/chartex" xmlns:cx1="http://schemas.microsoft.com/office/drawing/2015/9/8/chartex" xmlns:cx2="http://schemas.microsoft.com/office/drawing/2015/10/21/chartex" xmlns:cx3="http://schemas.microsoft.com/office/drawing/2016/5/9/chartex" xmlns:cx4="http://schemas.microsoft.com/office/drawing/2016/5/10/chartex" xmlns:cx5="http://schemas.microsoft.com/office/drawing/2016/5/11/chartex" xmlns:cx6="http://schemas.microsoft.com/office/drawing/2016/5/12/chartex" xmlns:cx7="http://schemas.microsoft.com/office/drawing/2016/5/13/chartex" xmlns:cx8="http://schemas.microsoft.com/office/drawing/2016/5/14/chartex" xmlns:mc="http://schemas.openxmlformats.org/markup-compatibility/2006" xmlns:aink="http://schemas.microsoft.com/office/drawing/2016/ink" xmlns:am3d="http://schemas.microsoft.com/office/drawing/2017/model3d" xmlns:o="urn:schemas-microsoft-com:office:office" xmlns:r="http://schemas.openxmlformats.org/officeDocument/2006/relationships" xmlns:m="http://schemas.openxmlformats.org/officeDocument/2006/math" xmlns:v="urn:schemas-microsoft-com:vml" xmlns:wp14="http://schemas.microsoft.com/office/word/2010/wordprocessingDrawing" xmlns:wp="http://schemas.openxmlformats.org/drawingml/2006/wordprocessingDrawing" xmlns:w10="urn:schemas-microsoft-com:office:word" xmlns:w="http://schemas.openxmlformats.org/wordprocessingml/2006/main" xmlns:w14="http://schemas.microsoft.com/office/word/2010/wordml" xmlns:w15="http://schemas.microsoft.com/office/word/2012/wordml" xmlns:w16cex="http://schemas.microsoft.com/office/word/2018/wordml/cex" xmlns:w16cid="http://schemas.microsoft.com/office/word/2016/wordml/cid" xmlns:w16="http://schemas.microsoft.com/office/word/2018/wordml" xmlns:w16sdtdh="http://schemas.microsoft.com/office/word/2020/wordml/sdtdatahash" xmlns:w16se="http://schemas.microsoft.com/office/word/2015/wordml/symex" xmlns:wpg="http://schemas.microsoft.com/office/word/2010/wordprocessingGroup" xmlns:wpi="http://schemas.microsoft.com/office/word/2010/wordprocessingInk" xmlns:wne="http://schemas.microsoft.com/office/word/2006/wordml" xmlns:wps="http://schemas.microsoft.com/office/word/2010/wordprocessingShape" mc:Ignorable="w14 w15 w16se w16cid w16 w16cex w16sdtdh wp14">
+<w:endnotes xmlns:wpc="http://schemas.microsoft.com/office/word/2010/wordprocessingCanvas" xmlns:cx="http://schemas.microsoft.com/office/drawing/2014/chartex" xmlns:cx1="http://schemas.microsoft.com/office/drawing/2015/9/8/chartex" xmlns:cx2="http://schemas.microsoft.com/office/drawing/2015/10/21/chartex" xmlns:cx3="http://schemas.microsoft.com/office/drawing/2016/5/9/chartex" xmlns:cx4="http://schemas.microsoft.com/office/drawing/2016/5/10/chartex" xmlns:cx5="http://schemas.microsoft.com/office/drawing/2016/5/11/chartex" xmlns:cx6="http://schemas.microsoft.com/office/drawing/2016/5/12/chartex" xmlns:cx7="http://schemas.microsoft.com/office/drawing/2016/5/13/chartex" xmlns:cx8="http://schemas.microsoft.com/office/drawing/2016/5/14/chartex" xmlns:mc="http://schemas.openxmlformats.org/markup-compatibility/2006" xmlns:aink="http://schemas.microsoft.com/office/drawing/2016/ink" xmlns:am3d="http://schemas.microsoft.com/office/drawing/2017/model3d" xmlns:o="urn:schemas-microsoft-com:office:office" xmlns:r="http://schemas.openxmlformats.org/officeDocument/2006/relationships" xmlns:m="http://schemas.openxmlformats.org/officeDocument/2006/math" xmlns:v="urn:schemas-microsoft-com:vml" xmlns:wp14="http://schemas.microsoft.com/office/word/2010/wordprocessingDrawing" xmlns:wp="http://schemas.openxmlformats.org/drawingml/2006/wordprocessingDrawing" xmlns:w10="urn:schemas-microsoft-com:office:word" xmlns:w="http://schemas.openxmlformats.org/wordprocessingml/2006/main" xmlns:w14="http://schemas.microsoft.com/office/word/2010/wordml" xmlns:w15="http://schemas.microsoft.com/office/word/2012/wordml" xmlns:w16cid="http://schemas.microsoft.com/office/word/2016/wordml/cid" xmlns:w16se="http://schemas.microsoft.com/office/word/2015/wordml/symex" xmlns:wpg="http://schemas.microsoft.com/office/word/2010/wordprocessingGroup" xmlns:wpi="http://schemas.microsoft.com/office/word/2010/wordprocessingInk" xmlns:wne="http://schemas.microsoft.com/office/word/2006/wordml" xmlns:wps="http://schemas.microsoft.com/office/word/2010/wordprocessingShape" mc:Ignorable="w14 w15 w16se w16cid wp14">
   <w:endnote w:type="separator" w:id="-1">
     <w:p>
       <w:pPr>
@@ -2948,7 +2913,7 @@
 </file>
 
 <file path=word/footer1.xml><?xml version="1.0" encoding="utf-8"?>
-<w:ftr xmlns:wpc="http://schemas.microsoft.com/office/word/2010/wordprocessingCanvas" xmlns:cx="http://schemas.microsoft.com/office/drawing/2014/chartex" xmlns:cx1="http://schemas.microsoft.com/office/drawing/2015/9/8/chartex" xmlns:cx2="http://schemas.microsoft.com/office/drawing/2015/10/21/chartex" xmlns:cx3="http://schemas.microsoft.com/office/drawing/2016/5/9/chartex" xmlns:cx4="http://schemas.microsoft.com/office/drawing/2016/5/10/chartex" xmlns:cx5="http://schemas.microsoft.com/office/drawing/2016/5/11/chartex" xmlns:cx6="http://schemas.microsoft.com/office/drawing/2016/5/12/chartex" xmlns:cx7="http://schemas.microsoft.com/office/drawing/2016/5/13/chartex" xmlns:cx8="http://schemas.microsoft.com/office/drawing/2016/5/14/chartex" xmlns:mc="http://schemas.openxmlformats.org/markup-compatibility/2006" xmlns:aink="http://schemas.microsoft.com/office/drawing/2016/ink" xmlns:am3d="http://schemas.microsoft.com/office/drawing/2017/model3d" xmlns:o="urn:schemas-microsoft-com:office:office" xmlns:r="http://schemas.openxmlformats.org/officeDocument/2006/relationships" xmlns:m="http://schemas.openxmlformats.org/officeDocument/2006/math" xmlns:v="urn:schemas-microsoft-com:vml" xmlns:wp14="http://schemas.microsoft.com/office/word/2010/wordprocessingDrawing" xmlns:wp="http://schemas.openxmlformats.org/drawingml/2006/wordprocessingDrawing" xmlns:w10="urn:schemas-microsoft-com:office:word" xmlns:w="http://schemas.openxmlformats.org/wordprocessingml/2006/main" xmlns:w14="http://schemas.microsoft.com/office/word/2010/wordml" xmlns:w15="http://schemas.microsoft.com/office/word/2012/wordml" xmlns:w16cex="http://schemas.microsoft.com/office/word/2018/wordml/cex" xmlns:w16cid="http://schemas.microsoft.com/office/word/2016/wordml/cid" xmlns:w16="http://schemas.microsoft.com/office/word/2018/wordml" xmlns:w16sdtdh="http://schemas.microsoft.com/office/word/2020/wordml/sdtdatahash" xmlns:w16se="http://schemas.microsoft.com/office/word/2015/wordml/symex" xmlns:wpg="http://schemas.microsoft.com/office/word/2010/wordprocessingGroup" xmlns:wpi="http://schemas.microsoft.com/office/word/2010/wordprocessingInk" xmlns:wne="http://schemas.microsoft.com/office/word/2006/wordml" xmlns:wps="http://schemas.microsoft.com/office/word/2010/wordprocessingShape" mc:Ignorable="w14 w15 w16se w16cid w16 w16cex w16sdtdh wp14">
+<w:ftr xmlns:wpc="http://schemas.microsoft.com/office/word/2010/wordprocessingCanvas" xmlns:cx="http://schemas.microsoft.com/office/drawing/2014/chartex" xmlns:cx1="http://schemas.microsoft.com/office/drawing/2015/9/8/chartex" xmlns:cx2="http://schemas.microsoft.com/office/drawing/2015/10/21/chartex" xmlns:cx3="http://schemas.microsoft.com/office/drawing/2016/5/9/chartex" xmlns:cx4="http://schemas.microsoft.com/office/drawing/2016/5/10/chartex" xmlns:cx5="http://schemas.microsoft.com/office/drawing/2016/5/11/chartex" xmlns:cx6="http://schemas.microsoft.com/office/drawing/2016/5/12/chartex" xmlns:cx7="http://schemas.microsoft.com/office/drawing/2016/5/13/chartex" xmlns:cx8="http://schemas.microsoft.com/office/drawing/2016/5/14/chartex" xmlns:mc="http://schemas.openxmlformats.org/markup-compatibility/2006" xmlns:aink="http://schemas.microsoft.com/office/drawing/2016/ink" xmlns:am3d="http://schemas.microsoft.com/office/drawing/2017/model3d" xmlns:o="urn:schemas-microsoft-com:office:office" xmlns:r="http://schemas.openxmlformats.org/officeDocument/2006/relationships" xmlns:m="http://schemas.openxmlformats.org/officeDocument/2006/math" xmlns:v="urn:schemas-microsoft-com:vml" xmlns:wp14="http://schemas.microsoft.com/office/word/2010/wordprocessingDrawing" xmlns:wp="http://schemas.openxmlformats.org/drawingml/2006/wordprocessingDrawing" xmlns:w10="urn:schemas-microsoft-com:office:word" xmlns:w="http://schemas.openxmlformats.org/wordprocessingml/2006/main" xmlns:w14="http://schemas.microsoft.com/office/word/2010/wordml" xmlns:w15="http://schemas.microsoft.com/office/word/2012/wordml" xmlns:w16cid="http://schemas.microsoft.com/office/word/2016/wordml/cid" xmlns:w16se="http://schemas.microsoft.com/office/word/2015/wordml/symex" xmlns:wpg="http://schemas.microsoft.com/office/word/2010/wordprocessingGroup" xmlns:wpi="http://schemas.microsoft.com/office/word/2010/wordprocessingInk" xmlns:wne="http://schemas.microsoft.com/office/word/2006/wordml" xmlns:wps="http://schemas.microsoft.com/office/word/2010/wordprocessingShape" mc:Ignorable="w14 w15 w16se w16cid wp14">
   <w:p>
     <w:pPr>
       <w:widowControl w:val="0"/>
@@ -3321,7 +3286,7 @@
 </file>
 
 <file path=word/footnotes.xml><?xml version="1.0" encoding="utf-8"?>
-<w:footnotes xmlns:wpc="http://schemas.microsoft.com/office/word/2010/wordprocessingCanvas" xmlns:cx="http://schemas.microsoft.com/office/drawing/2014/chartex" xmlns:cx1="http://schemas.microsoft.com/office/drawing/2015/9/8/chartex" xmlns:cx2="http://schemas.microsoft.com/office/drawing/2015/10/21/chartex" xmlns:cx3="http://schemas.microsoft.com/office/drawing/2016/5/9/chartex" xmlns:cx4="http://schemas.microsoft.com/office/drawing/2016/5/10/chartex" xmlns:cx5="http://schemas.microsoft.com/office/drawing/2016/5/11/chartex" xmlns:cx6="http://schemas.microsoft.com/office/drawing/2016/5/12/chartex" xmlns:cx7="http://schemas.microsoft.com/office/drawing/2016/5/13/chartex" xmlns:cx8="http://schemas.microsoft.com/office/drawing/2016/5/14/chartex" xmlns:mc="http://schemas.openxmlformats.org/markup-compatibility/2006" xmlns:aink="http://schemas.microsoft.com/office/drawing/2016/ink" xmlns:am3d="http://schemas.microsoft.com/office/drawing/2017/model3d" xmlns:o="urn:schemas-microsoft-com:office:office" xmlns:r="http://schemas.openxmlformats.org/officeDocument/2006/relationships" xmlns:m="http://schemas.openxmlformats.org/officeDocument/2006/math" xmlns:v="urn:schemas-microsoft-com:vml" xmlns:wp14="http://schemas.microsoft.com/office/word/2010/wordprocessingDrawing" xmlns:wp="http://schemas.openxmlformats.org/drawingml/2006/wordprocessingDrawing" xmlns:w10="urn:schemas-microsoft-com:office:word" xmlns:w="http://schemas.openxmlformats.org/wordprocessingml/2006/main" xmlns:w14="http://schemas.microsoft.com/office/word/2010/wordml" xmlns:w15="http://schemas.microsoft.com/office/word/2012/wordml" xmlns:w16cex="http://schemas.microsoft.com/office/word/2018/wordml/cex" xmlns:w16cid="http://schemas.microsoft.com/office/word/2016/wordml/cid" xmlns:w16="http://schemas.microsoft.com/office/word/2018/wordml" xmlns:w16sdtdh="http://schemas.microsoft.com/office/word/2020/wordml/sdtdatahash" xmlns:w16se="http://schemas.microsoft.com/office/word/2015/wordml/symex" xmlns:wpg="http://schemas.microsoft.com/office/word/2010/wordprocessingGroup" xmlns:wpi="http://schemas.microsoft.com/office/word/2010/wordprocessingInk" xmlns:wne="http://schemas.microsoft.com/office/word/2006/wordml" xmlns:wps="http://schemas.microsoft.com/office/word/2010/wordprocessingShape" mc:Ignorable="w14 w15 w16se w16cid w16 w16cex w16sdtdh wp14">
+<w:footnotes xmlns:wpc="http://schemas.microsoft.com/office/word/2010/wordprocessingCanvas" xmlns:cx="http://schemas.microsoft.com/office/drawing/2014/chartex" xmlns:cx1="http://schemas.microsoft.com/office/drawing/2015/9/8/chartex" xmlns:cx2="http://schemas.microsoft.com/office/drawing/2015/10/21/chartex" xmlns:cx3="http://schemas.microsoft.com/office/drawing/2016/5/9/chartex" xmlns:cx4="http://schemas.microsoft.com/office/drawing/2016/5/10/chartex" xmlns:cx5="http://schemas.microsoft.com/office/drawing/2016/5/11/chartex" xmlns:cx6="http://schemas.microsoft.com/office/drawing/2016/5/12/chartex" xmlns:cx7="http://schemas.microsoft.com/office/drawing/2016/5/13/chartex" xmlns:cx8="http://schemas.microsoft.com/office/drawing/2016/5/14/chartex" xmlns:mc="http://schemas.openxmlformats.org/markup-compatibility/2006" xmlns:aink="http://schemas.microsoft.com/office/drawing/2016/ink" xmlns:am3d="http://schemas.microsoft.com/office/drawing/2017/model3d" xmlns:o="urn:schemas-microsoft-com:office:office" xmlns:r="http://schemas.openxmlformats.org/officeDocument/2006/relationships" xmlns:m="http://schemas.openxmlformats.org/officeDocument/2006/math" xmlns:v="urn:schemas-microsoft-com:vml" xmlns:wp14="http://schemas.microsoft.com/office/word/2010/wordprocessingDrawing" xmlns:wp="http://schemas.openxmlformats.org/drawingml/2006/wordprocessingDrawing" xmlns:w10="urn:schemas-microsoft-com:office:word" xmlns:w="http://schemas.openxmlformats.org/wordprocessingml/2006/main" xmlns:w14="http://schemas.microsoft.com/office/word/2010/wordml" xmlns:w15="http://schemas.microsoft.com/office/word/2012/wordml" xmlns:w16cid="http://schemas.microsoft.com/office/word/2016/wordml/cid" xmlns:w16se="http://schemas.microsoft.com/office/word/2015/wordml/symex" xmlns:wpg="http://schemas.microsoft.com/office/word/2010/wordprocessingGroup" xmlns:wpi="http://schemas.microsoft.com/office/word/2010/wordprocessingInk" xmlns:wne="http://schemas.microsoft.com/office/word/2006/wordml" xmlns:wps="http://schemas.microsoft.com/office/word/2010/wordprocessingShape" mc:Ignorable="w14 w15 w16se w16cid wp14">
   <w:footnote w:type="separator" w:id="-1">
     <w:p>
       <w:pPr>
@@ -3346,7 +3311,7 @@
 </file>
 
 <file path=word/numbering.xml><?xml version="1.0" encoding="utf-8"?>
-<w:numbering xmlns:wpc="http://schemas.microsoft.com/office/word/2010/wordprocessingCanvas" xmlns:cx="http://schemas.microsoft.com/office/drawing/2014/chartex" xmlns:cx1="http://schemas.microsoft.com/office/drawing/2015/9/8/chartex" xmlns:cx2="http://schemas.microsoft.com/office/drawing/2015/10/21/chartex" xmlns:cx3="http://schemas.microsoft.com/office/drawing/2016/5/9/chartex" xmlns:cx4="http://schemas.microsoft.com/office/drawing/2016/5/10/chartex" xmlns:cx5="http://schemas.microsoft.com/office/drawing/2016/5/11/chartex" xmlns:cx6="http://schemas.microsoft.com/office/drawing/2016/5/12/chartex" xmlns:cx7="http://schemas.microsoft.com/office/drawing/2016/5/13/chartex" xmlns:cx8="http://schemas.microsoft.com/office/drawing/2016/5/14/chartex" xmlns:mc="http://schemas.openxmlformats.org/markup-compatibility/2006" xmlns:aink="http://schemas.microsoft.com/office/drawing/2016/ink" xmlns:am3d="http://schemas.microsoft.com/office/drawing/2017/model3d" xmlns:o="urn:schemas-microsoft-com:office:office" xmlns:r="http://schemas.openxmlformats.org/officeDocument/2006/relationships" xmlns:m="http://schemas.openxmlformats.org/officeDocument/2006/math" xmlns:v="urn:schemas-microsoft-com:vml" xmlns:wp14="http://schemas.microsoft.com/office/word/2010/wordprocessingDrawing" xmlns:wp="http://schemas.openxmlformats.org/drawingml/2006/wordprocessingDrawing" xmlns:w10="urn:schemas-microsoft-com:office:word" xmlns:w="http://schemas.openxmlformats.org/wordprocessingml/2006/main" xmlns:w14="http://schemas.microsoft.com/office/word/2010/wordml" xmlns:w15="http://schemas.microsoft.com/office/word/2012/wordml" xmlns:w16cex="http://schemas.microsoft.com/office/word/2018/wordml/cex" xmlns:w16cid="http://schemas.microsoft.com/office/word/2016/wordml/cid" xmlns:w16="http://schemas.microsoft.com/office/word/2018/wordml" xmlns:w16sdtdh="http://schemas.microsoft.com/office/word/2020/wordml/sdtdatahash" xmlns:w16se="http://schemas.microsoft.com/office/word/2015/wordml/symex" xmlns:wpg="http://schemas.microsoft.com/office/word/2010/wordprocessingGroup" xmlns:wpi="http://schemas.microsoft.com/office/word/2010/wordprocessingInk" xmlns:wne="http://schemas.microsoft.com/office/word/2006/wordml" xmlns:wps="http://schemas.microsoft.com/office/word/2010/wordprocessingShape" mc:Ignorable="w14 w15 w16se w16cid w16 w16cex w16sdtdh wp14">
+<w:numbering xmlns:wpc="http://schemas.microsoft.com/office/word/2010/wordprocessingCanvas" xmlns:cx="http://schemas.microsoft.com/office/drawing/2014/chartex" xmlns:cx1="http://schemas.microsoft.com/office/drawing/2015/9/8/chartex" xmlns:cx2="http://schemas.microsoft.com/office/drawing/2015/10/21/chartex" xmlns:cx3="http://schemas.microsoft.com/office/drawing/2016/5/9/chartex" xmlns:cx4="http://schemas.microsoft.com/office/drawing/2016/5/10/chartex" xmlns:cx5="http://schemas.microsoft.com/office/drawing/2016/5/11/chartex" xmlns:cx6="http://schemas.microsoft.com/office/drawing/2016/5/12/chartex" xmlns:cx7="http://schemas.microsoft.com/office/drawing/2016/5/13/chartex" xmlns:cx8="http://schemas.microsoft.com/office/drawing/2016/5/14/chartex" xmlns:mc="http://schemas.openxmlformats.org/markup-compatibility/2006" xmlns:aink="http://schemas.microsoft.com/office/drawing/2016/ink" xmlns:am3d="http://schemas.microsoft.com/office/drawing/2017/model3d" xmlns:o="urn:schemas-microsoft-com:office:office" xmlns:r="http://schemas.openxmlformats.org/officeDocument/2006/relationships" xmlns:m="http://schemas.openxmlformats.org/officeDocument/2006/math" xmlns:v="urn:schemas-microsoft-com:vml" xmlns:wp14="http://schemas.microsoft.com/office/word/2010/wordprocessingDrawing" xmlns:wp="http://schemas.openxmlformats.org/drawingml/2006/wordprocessingDrawing" xmlns:w10="urn:schemas-microsoft-com:office:word" xmlns:w="http://schemas.openxmlformats.org/wordprocessingml/2006/main" xmlns:w14="http://schemas.microsoft.com/office/word/2010/wordml" xmlns:w15="http://schemas.microsoft.com/office/word/2012/wordml" xmlns:w16cid="http://schemas.microsoft.com/office/word/2016/wordml/cid" xmlns:w16se="http://schemas.microsoft.com/office/word/2015/wordml/symex" xmlns:wpg="http://schemas.microsoft.com/office/word/2010/wordprocessingGroup" xmlns:wpi="http://schemas.microsoft.com/office/word/2010/wordprocessingInk" xmlns:wne="http://schemas.microsoft.com/office/word/2006/wordml" xmlns:wps="http://schemas.microsoft.com/office/word/2010/wordprocessingShape" mc:Ignorable="w14 w15 w16se w16cid wp14">
   <w:abstractNum w:abstractNumId="0" w15:restartNumberingAfterBreak="0">
     <w:nsid w:val="043F232A"/>
     <w:multiLevelType w:val="multilevel"/>
@@ -4163,7 +4128,7 @@
 </file>
 
 <file path=word/styles.xml><?xml version="1.0" encoding="utf-8"?>
-<w:styles xmlns:mc="http://schemas.openxmlformats.org/markup-compatibility/2006" xmlns:r="http://schemas.openxmlformats.org/officeDocument/2006/relationships" xmlns:w="http://schemas.openxmlformats.org/wordprocessingml/2006/main" xmlns:w14="http://schemas.microsoft.com/office/word/2010/wordml" xmlns:w15="http://schemas.microsoft.com/office/word/2012/wordml" xmlns:w16cex="http://schemas.microsoft.com/office/word/2018/wordml/cex" xmlns:w16cid="http://schemas.microsoft.com/office/word/2016/wordml/cid" xmlns:w16="http://schemas.microsoft.com/office/word/2018/wordml" xmlns:w16sdtdh="http://schemas.microsoft.com/office/word/2020/wordml/sdtdatahash" xmlns:w16se="http://schemas.microsoft.com/office/word/2015/wordml/symex" mc:Ignorable="w14 w15 w16se w16cid w16 w16cex w16sdtdh">
+<w:styles xmlns:mc="http://schemas.openxmlformats.org/markup-compatibility/2006" xmlns:r="http://schemas.openxmlformats.org/officeDocument/2006/relationships" xmlns:w="http://schemas.openxmlformats.org/wordprocessingml/2006/main" xmlns:w14="http://schemas.microsoft.com/office/word/2010/wordml" xmlns:w15="http://schemas.microsoft.com/office/word/2012/wordml" xmlns:w16cid="http://schemas.microsoft.com/office/word/2016/wordml/cid" xmlns:w16se="http://schemas.microsoft.com/office/word/2015/wordml/symex" mc:Ignorable="w14 w15 w16se w16cid">
   <w:docDefaults>
     <w:rPrDefault>
       <w:rPr>
@@ -4179,7 +4144,7 @@
       </w:pPr>
     </w:pPrDefault>
   </w:docDefaults>
-  <w:latentStyles w:defLockedState="0" w:defUIPriority="99" w:defSemiHidden="0" w:defUnhideWhenUsed="0" w:defQFormat="0" w:count="376">
+  <w:latentStyles w:defLockedState="0" w:defUIPriority="99" w:defSemiHidden="0" w:defUnhideWhenUsed="0" w:defQFormat="0" w:count="375">
     <w:lsdException w:name="Normal" w:uiPriority="0" w:qFormat="1"/>
     <w:lsdException w:name="heading 1" w:uiPriority="9" w:qFormat="1"/>
     <w:lsdException w:name="heading 2" w:semiHidden="1" w:uiPriority="9" w:unhideWhenUsed="1" w:qFormat="1"/>
@@ -4555,7 +4520,6 @@
     <w:lsdException w:name="Smart Hyperlink" w:semiHidden="1" w:unhideWhenUsed="1"/>
     <w:lsdException w:name="Hashtag" w:semiHidden="1" w:unhideWhenUsed="1"/>
     <w:lsdException w:name="Unresolved Mention" w:semiHidden="1" w:unhideWhenUsed="1"/>
-    <w:lsdException w:name="Smart Link" w:semiHidden="1" w:unhideWhenUsed="1"/>
   </w:latentStyles>
   <w:style w:type="paragraph" w:default="1" w:styleId="Normal">
     <w:name w:val="Normal"/>

</xml_diff>